<commit_message>
Reseting & Adding List and Artist
</commit_message>
<xml_diff>
--- a/Wet1_Tasks.docx
+++ b/Wet1_Tasks.docx
@@ -665,7 +665,7 @@
               <w:bidi/>
               <w:spacing w:line="360" w:lineRule="auto"/>
               <w:rPr>
-                <w:rFonts w:ascii="Times New Roman" w:hAnsi="Times New Roman" w:cs="David" w:hint="cs"/>
+                <w:rFonts w:ascii="Times New Roman" w:hAnsi="Times New Roman" w:cs="David"/>
                 <w:sz w:val="24"/>
                 <w:szCs w:val="24"/>
                 <w:rtl/>
@@ -680,7 +680,6 @@
               </w:rPr>
               <w:t xml:space="preserve">מחלקת </w:t>
             </w:r>
-            <w:proofErr w:type="spellStart"/>
             <w:r>
               <w:rPr>
                 <w:rFonts w:ascii="Times New Roman" w:hAnsi="Times New Roman" w:cs="David"/>
@@ -689,7 +688,6 @@
               </w:rPr>
               <w:t>Generic_AVL</w:t>
             </w:r>
-            <w:proofErr w:type="spellEnd"/>
           </w:p>
         </w:tc>
         <w:tc>
@@ -746,7 +744,7 @@
               <w:bidi/>
               <w:spacing w:line="360" w:lineRule="auto"/>
               <w:rPr>
-                <w:rFonts w:ascii="Times New Roman" w:hAnsi="Times New Roman" w:cs="David" w:hint="cs"/>
+                <w:rFonts w:ascii="Times New Roman" w:hAnsi="Times New Roman" w:cs="David"/>
                 <w:sz w:val="24"/>
                 <w:szCs w:val="24"/>
                 <w:rtl/>
@@ -1031,45 +1029,47 @@
           <w:rFonts w:ascii="Times New Roman" w:hAnsi="Times New Roman" w:cs="David"/>
           <w:sz w:val="24"/>
           <w:szCs w:val="24"/>
-        </w:rPr>
-      </w:pPr>
-      <w:r>
-        <w:rPr>
-          <w:rFonts w:ascii="Times New Roman" w:hAnsi="Times New Roman" w:cs="David" w:hint="cs"/>
-          <w:sz w:val="24"/>
-          <w:szCs w:val="24"/>
-          <w:highlight w:val="yellow"/>
-          <w:rtl/>
-        </w:rPr>
-        <w:t xml:space="preserve">לשאול בפיאצה האם </w:t>
-      </w:r>
-      <w:r>
-        <w:rPr>
-          <w:rFonts w:ascii="Times New Roman" w:hAnsi="Times New Roman" w:cs="David" w:hint="cs"/>
-          <w:sz w:val="24"/>
-          <w:szCs w:val="24"/>
-          <w:highlight w:val="yellow"/>
-        </w:rPr>
-        <w:t>SONGID</w:t>
-      </w:r>
-      <w:r>
-        <w:rPr>
-          <w:rFonts w:ascii="Times New Roman" w:hAnsi="Times New Roman" w:cs="David" w:hint="cs"/>
-          <w:sz w:val="24"/>
-          <w:szCs w:val="24"/>
-          <w:highlight w:val="yellow"/>
-          <w:rtl/>
-        </w:rPr>
-        <w:t xml:space="preserve"> אכן ממוספרים 0-</w:t>
-      </w:r>
-      <w:r>
-        <w:rPr>
-          <w:rFonts w:ascii="Times New Roman" w:hAnsi="Times New Roman" w:cs="David"/>
-          <w:sz w:val="24"/>
-          <w:szCs w:val="24"/>
-          <w:highlight w:val="yellow"/>
-        </w:rPr>
-        <w:t>m</w:t>
+          <w:highlight w:val="yellow"/>
+          <w:rtl/>
+        </w:rPr>
+      </w:pPr>
+      <w:r>
+        <w:rPr>
+          <w:rFonts w:ascii="Times New Roman" w:hAnsi="Times New Roman" w:cs="David" w:hint="cs"/>
+          <w:sz w:val="24"/>
+          <w:szCs w:val="24"/>
+          <w:highlight w:val="yellow"/>
+          <w:rtl/>
+        </w:rPr>
+        <w:t>ב-</w:t>
+      </w:r>
+      <w:r>
+        <w:rPr>
+          <w:rFonts w:ascii="Times New Roman" w:hAnsi="Times New Roman" w:cs="David" w:hint="cs"/>
+          <w:sz w:val="24"/>
+          <w:szCs w:val="24"/>
+          <w:highlight w:val="yellow"/>
+        </w:rPr>
+        <w:t>DRY</w:t>
+      </w:r>
+      <w:r>
+        <w:rPr>
+          <w:rFonts w:ascii="Times New Roman" w:hAnsi="Times New Roman" w:cs="David"/>
+          <w:sz w:val="24"/>
+          <w:szCs w:val="24"/>
+          <w:highlight w:val="yellow"/>
+        </w:rPr>
+        <w:t>1</w:t>
+      </w:r>
+      <w:r>
+        <w:rPr>
+          <w:rFonts w:ascii="Times New Roman" w:hAnsi="Times New Roman" w:cs="David" w:hint="cs"/>
+          <w:sz w:val="24"/>
+          <w:szCs w:val="24"/>
+          <w:highlight w:val="yellow"/>
+          <w:rtl/>
+        </w:rPr>
+        <w:t>?</w:t>
       </w:r>
     </w:p>
     <w:p>
@@ -1085,32 +1085,6 @@
           <w:rFonts w:ascii="Times New Roman" w:hAnsi="Times New Roman" w:cs="David"/>
           <w:sz w:val="24"/>
           <w:szCs w:val="24"/>
-          <w:rtl/>
-        </w:rPr>
-      </w:pPr>
-      <w:r>
-        <w:rPr>
-          <w:rFonts w:ascii="Times New Roman" w:hAnsi="Times New Roman" w:cs="David" w:hint="cs"/>
-          <w:sz w:val="24"/>
-          <w:szCs w:val="24"/>
-          <w:rtl/>
-        </w:rPr>
-        <w:t>איטרטור במקום פוינטר?</w:t>
-      </w:r>
-    </w:p>
-    <w:p>
-      <w:pPr>
-        <w:pStyle w:val="ListParagraph"/>
-        <w:numPr>
-          <w:ilvl w:val="0"/>
-          <w:numId w:val="2"/>
-        </w:numPr>
-        <w:bidi/>
-        <w:spacing w:after="0" w:line="360" w:lineRule="auto"/>
-        <w:rPr>
-          <w:rFonts w:ascii="Times New Roman" w:hAnsi="Times New Roman" w:cs="David"/>
-          <w:sz w:val="24"/>
-          <w:szCs w:val="24"/>
         </w:rPr>
       </w:pPr>
     </w:p>
@@ -2049,7 +2023,6 @@
         </w:rPr>
         <w:t xml:space="preserve"> אכן </w:t>
       </w:r>
-      <w:proofErr w:type="spellStart"/>
       <w:r>
         <w:rPr>
           <w:rFonts w:ascii="Times New Roman" w:hAnsi="Times New Roman" w:cs="David"/>
@@ -2059,7 +2032,6 @@
         </w:rPr>
         <w:t>mlogn</w:t>
       </w:r>
-      <w:proofErr w:type="spellEnd"/>
     </w:p>
     <w:p>
       <w:pPr>
@@ -2146,7 +2118,6 @@
         </w:rPr>
         <w:t xml:space="preserve"> זה מסתכם ל-</w:t>
       </w:r>
-      <w:proofErr w:type="spellStart"/>
       <w:r>
         <w:rPr>
           <w:rFonts w:ascii="Times New Roman" w:hAnsi="Times New Roman" w:cs="David"/>
@@ -2156,7 +2127,6 @@
         </w:rPr>
         <w:t>mlogn+m</w:t>
       </w:r>
-      <w:proofErr w:type="spellEnd"/>
       <w:r>
         <w:rPr>
           <w:rFonts w:ascii="Times New Roman" w:hAnsi="Times New Roman" w:cs="David" w:hint="cs"/>
@@ -2764,7 +2734,6 @@
         </w:rPr>
         <w:t>לבנות מחלקה ב-</w:t>
       </w:r>
-      <w:proofErr w:type="spellStart"/>
       <w:r>
         <w:rPr>
           <w:rFonts w:ascii="Times New Roman" w:hAnsi="Times New Roman" w:cs="David"/>
@@ -2773,7 +2742,6 @@
         </w:rPr>
         <w:t>cpp</w:t>
       </w:r>
-      <w:proofErr w:type="spellEnd"/>
       <w:r>
         <w:rPr>
           <w:rFonts w:ascii="Times New Roman" w:hAnsi="Times New Roman" w:cs="David" w:hint="cs"/>
@@ -2840,7 +2808,6 @@
           <w:szCs w:val="24"/>
           <w:rtl/>
         </w:rPr>
-        <w:lastRenderedPageBreak/>
         <w:t>להבין את ה-</w:t>
       </w:r>
       <w:r>

</xml_diff>

<commit_message>
alon merging into master
</commit_message>
<xml_diff>
--- a/Wet1_Tasks.docx
+++ b/Wet1_Tasks.docx
@@ -665,7 +665,7 @@
               <w:bidi/>
               <w:spacing w:line="360" w:lineRule="auto"/>
               <w:rPr>
-                <w:rFonts w:ascii="Times New Roman" w:hAnsi="Times New Roman" w:cs="David" w:hint="cs"/>
+                <w:rFonts w:ascii="Times New Roman" w:hAnsi="Times New Roman" w:cs="David"/>
                 <w:sz w:val="24"/>
                 <w:szCs w:val="24"/>
                 <w:rtl/>
@@ -680,7 +680,6 @@
               </w:rPr>
               <w:t xml:space="preserve">מחלקת </w:t>
             </w:r>
-            <w:proofErr w:type="spellStart"/>
             <w:r>
               <w:rPr>
                 <w:rFonts w:ascii="Times New Roman" w:hAnsi="Times New Roman" w:cs="David"/>
@@ -689,7 +688,6 @@
               </w:rPr>
               <w:t>Generic_AVL</w:t>
             </w:r>
-            <w:proofErr w:type="spellEnd"/>
           </w:p>
         </w:tc>
         <w:tc>
@@ -746,7 +744,7 @@
               <w:bidi/>
               <w:spacing w:line="360" w:lineRule="auto"/>
               <w:rPr>
-                <w:rFonts w:ascii="Times New Roman" w:hAnsi="Times New Roman" w:cs="David" w:hint="cs"/>
+                <w:rFonts w:ascii="Times New Roman" w:hAnsi="Times New Roman" w:cs="David"/>
                 <w:sz w:val="24"/>
                 <w:szCs w:val="24"/>
                 <w:rtl/>
@@ -1031,45 +1029,47 @@
           <w:rFonts w:ascii="Times New Roman" w:hAnsi="Times New Roman" w:cs="David"/>
           <w:sz w:val="24"/>
           <w:szCs w:val="24"/>
-        </w:rPr>
-      </w:pPr>
-      <w:r>
-        <w:rPr>
-          <w:rFonts w:ascii="Times New Roman" w:hAnsi="Times New Roman" w:cs="David" w:hint="cs"/>
-          <w:sz w:val="24"/>
-          <w:szCs w:val="24"/>
-          <w:highlight w:val="yellow"/>
-          <w:rtl/>
-        </w:rPr>
-        <w:t xml:space="preserve">לשאול בפיאצה האם </w:t>
-      </w:r>
-      <w:r>
-        <w:rPr>
-          <w:rFonts w:ascii="Times New Roman" w:hAnsi="Times New Roman" w:cs="David" w:hint="cs"/>
-          <w:sz w:val="24"/>
-          <w:szCs w:val="24"/>
-          <w:highlight w:val="yellow"/>
-        </w:rPr>
-        <w:t>SONGID</w:t>
-      </w:r>
-      <w:r>
-        <w:rPr>
-          <w:rFonts w:ascii="Times New Roman" w:hAnsi="Times New Roman" w:cs="David" w:hint="cs"/>
-          <w:sz w:val="24"/>
-          <w:szCs w:val="24"/>
-          <w:highlight w:val="yellow"/>
-          <w:rtl/>
-        </w:rPr>
-        <w:t xml:space="preserve"> אכן ממוספרים 0-</w:t>
-      </w:r>
-      <w:r>
-        <w:rPr>
-          <w:rFonts w:ascii="Times New Roman" w:hAnsi="Times New Roman" w:cs="David"/>
-          <w:sz w:val="24"/>
-          <w:szCs w:val="24"/>
-          <w:highlight w:val="yellow"/>
-        </w:rPr>
-        <w:t>m</w:t>
+          <w:highlight w:val="yellow"/>
+          <w:rtl/>
+        </w:rPr>
+      </w:pPr>
+      <w:r>
+        <w:rPr>
+          <w:rFonts w:ascii="Times New Roman" w:hAnsi="Times New Roman" w:cs="David" w:hint="cs"/>
+          <w:sz w:val="24"/>
+          <w:szCs w:val="24"/>
+          <w:highlight w:val="yellow"/>
+          <w:rtl/>
+        </w:rPr>
+        <w:t>ב-</w:t>
+      </w:r>
+      <w:r>
+        <w:rPr>
+          <w:rFonts w:ascii="Times New Roman" w:hAnsi="Times New Roman" w:cs="David" w:hint="cs"/>
+          <w:sz w:val="24"/>
+          <w:szCs w:val="24"/>
+          <w:highlight w:val="yellow"/>
+        </w:rPr>
+        <w:t>DRY</w:t>
+      </w:r>
+      <w:r>
+        <w:rPr>
+          <w:rFonts w:ascii="Times New Roman" w:hAnsi="Times New Roman" w:cs="David"/>
+          <w:sz w:val="24"/>
+          <w:szCs w:val="24"/>
+          <w:highlight w:val="yellow"/>
+        </w:rPr>
+        <w:t>1</w:t>
+      </w:r>
+      <w:r>
+        <w:rPr>
+          <w:rFonts w:ascii="Times New Roman" w:hAnsi="Times New Roman" w:cs="David" w:hint="cs"/>
+          <w:sz w:val="24"/>
+          <w:szCs w:val="24"/>
+          <w:highlight w:val="yellow"/>
+          <w:rtl/>
+        </w:rPr>
+        <w:t>?</w:t>
       </w:r>
     </w:p>
     <w:p>
@@ -1085,32 +1085,6 @@
           <w:rFonts w:ascii="Times New Roman" w:hAnsi="Times New Roman" w:cs="David"/>
           <w:sz w:val="24"/>
           <w:szCs w:val="24"/>
-          <w:rtl/>
-        </w:rPr>
-      </w:pPr>
-      <w:r>
-        <w:rPr>
-          <w:rFonts w:ascii="Times New Roman" w:hAnsi="Times New Roman" w:cs="David" w:hint="cs"/>
-          <w:sz w:val="24"/>
-          <w:szCs w:val="24"/>
-          <w:rtl/>
-        </w:rPr>
-        <w:t>איטרטור במקום פוינטר?</w:t>
-      </w:r>
-    </w:p>
-    <w:p>
-      <w:pPr>
-        <w:pStyle w:val="ListParagraph"/>
-        <w:numPr>
-          <w:ilvl w:val="0"/>
-          <w:numId w:val="2"/>
-        </w:numPr>
-        <w:bidi/>
-        <w:spacing w:after="0" w:line="360" w:lineRule="auto"/>
-        <w:rPr>
-          <w:rFonts w:ascii="Times New Roman" w:hAnsi="Times New Roman" w:cs="David"/>
-          <w:sz w:val="24"/>
-          <w:szCs w:val="24"/>
         </w:rPr>
       </w:pPr>
     </w:p>
@@ -2049,7 +2023,6 @@
         </w:rPr>
         <w:t xml:space="preserve"> אכן </w:t>
       </w:r>
-      <w:proofErr w:type="spellStart"/>
       <w:r>
         <w:rPr>
           <w:rFonts w:ascii="Times New Roman" w:hAnsi="Times New Roman" w:cs="David"/>
@@ -2059,7 +2032,6 @@
         </w:rPr>
         <w:t>mlogn</w:t>
       </w:r>
-      <w:proofErr w:type="spellEnd"/>
     </w:p>
     <w:p>
       <w:pPr>
@@ -2146,7 +2118,6 @@
         </w:rPr>
         <w:t xml:space="preserve"> זה מסתכם ל-</w:t>
       </w:r>
-      <w:proofErr w:type="spellStart"/>
       <w:r>
         <w:rPr>
           <w:rFonts w:ascii="Times New Roman" w:hAnsi="Times New Roman" w:cs="David"/>
@@ -2156,7 +2127,6 @@
         </w:rPr>
         <w:t>mlogn+m</w:t>
       </w:r>
-      <w:proofErr w:type="spellEnd"/>
       <w:r>
         <w:rPr>
           <w:rFonts w:ascii="Times New Roman" w:hAnsi="Times New Roman" w:cs="David" w:hint="cs"/>
@@ -2764,7 +2734,6 @@
         </w:rPr>
         <w:t>לבנות מחלקה ב-</w:t>
       </w:r>
-      <w:proofErr w:type="spellStart"/>
       <w:r>
         <w:rPr>
           <w:rFonts w:ascii="Times New Roman" w:hAnsi="Times New Roman" w:cs="David"/>
@@ -2773,7 +2742,6 @@
         </w:rPr>
         <w:t>cpp</w:t>
       </w:r>
-      <w:proofErr w:type="spellEnd"/>
       <w:r>
         <w:rPr>
           <w:rFonts w:ascii="Times New Roman" w:hAnsi="Times New Roman" w:cs="David" w:hint="cs"/>
@@ -2840,7 +2808,6 @@
           <w:szCs w:val="24"/>
           <w:rtl/>
         </w:rPr>
-        <w:lastRenderedPageBreak/>
         <w:t>להבין את ה-</w:t>
       </w:r>
       <w:r>

</xml_diff>

<commit_message>
added id to Artist
</commit_message>
<xml_diff>
--- a/Wet1_Tasks.docx
+++ b/Wet1_Tasks.docx
@@ -680,6 +680,7 @@
               </w:rPr>
               <w:t xml:space="preserve">מחלקת </w:t>
             </w:r>
+            <w:proofErr w:type="spellStart"/>
             <w:r>
               <w:rPr>
                 <w:rFonts w:ascii="Times New Roman" w:hAnsi="Times New Roman" w:cs="David"/>
@@ -688,6 +689,7 @@
               </w:rPr>
               <w:t>Generic_AVL</w:t>
             </w:r>
+            <w:proofErr w:type="spellEnd"/>
           </w:p>
         </w:tc>
         <w:tc>
@@ -2023,6 +2025,7 @@
         </w:rPr>
         <w:t xml:space="preserve"> אכן </w:t>
       </w:r>
+      <w:proofErr w:type="spellStart"/>
       <w:r>
         <w:rPr>
           <w:rFonts w:ascii="Times New Roman" w:hAnsi="Times New Roman" w:cs="David"/>
@@ -2032,6 +2035,7 @@
         </w:rPr>
         <w:t>mlogn</w:t>
       </w:r>
+      <w:proofErr w:type="spellEnd"/>
     </w:p>
     <w:p>
       <w:pPr>
@@ -2118,6 +2122,7 @@
         </w:rPr>
         <w:t xml:space="preserve"> זה מסתכם ל-</w:t>
       </w:r>
+      <w:proofErr w:type="spellStart"/>
       <w:r>
         <w:rPr>
           <w:rFonts w:ascii="Times New Roman" w:hAnsi="Times New Roman" w:cs="David"/>
@@ -2127,6 +2132,7 @@
         </w:rPr>
         <w:t>mlogn+m</w:t>
       </w:r>
+      <w:proofErr w:type="spellEnd"/>
       <w:r>
         <w:rPr>
           <w:rFonts w:ascii="Times New Roman" w:hAnsi="Times New Roman" w:cs="David" w:hint="cs"/>
@@ -2290,13 +2296,15 @@
           <w:rFonts w:ascii="Times New Roman" w:hAnsi="Times New Roman" w:cs="David"/>
           <w:sz w:val="24"/>
           <w:szCs w:val="24"/>
-        </w:rPr>
-      </w:pPr>
-      <w:r>
-        <w:rPr>
-          <w:rFonts w:ascii="Times New Roman" w:hAnsi="Times New Roman" w:cs="David" w:hint="cs"/>
-          <w:sz w:val="24"/>
-          <w:szCs w:val="24"/>
+          <w:highlight w:val="yellow"/>
+        </w:rPr>
+      </w:pPr>
+      <w:r>
+        <w:rPr>
+          <w:rFonts w:ascii="Times New Roman" w:hAnsi="Times New Roman" w:cs="David" w:hint="cs"/>
+          <w:sz w:val="24"/>
+          <w:szCs w:val="24"/>
+          <w:highlight w:val="yellow"/>
           <w:rtl/>
         </w:rPr>
         <w:t>הערות</w:t>
@@ -2315,13 +2323,15 @@
           <w:rFonts w:ascii="Times New Roman" w:hAnsi="Times New Roman" w:cs="David"/>
           <w:sz w:val="24"/>
           <w:szCs w:val="24"/>
-        </w:rPr>
-      </w:pPr>
-      <w:r>
-        <w:rPr>
-          <w:rFonts w:ascii="Times New Roman" w:hAnsi="Times New Roman" w:cs="David" w:hint="cs"/>
-          <w:sz w:val="24"/>
-          <w:szCs w:val="24"/>
+          <w:highlight w:val="yellow"/>
+        </w:rPr>
+      </w:pPr>
+      <w:r>
+        <w:rPr>
+          <w:rFonts w:ascii="Times New Roman" w:hAnsi="Times New Roman" w:cs="David" w:hint="cs"/>
+          <w:sz w:val="24"/>
+          <w:szCs w:val="24"/>
+          <w:highlight w:val="yellow"/>
           <w:rtl/>
         </w:rPr>
         <w:t>דברים לא מובנים</w:t>
@@ -2340,13 +2350,15 @@
           <w:rFonts w:ascii="Times New Roman" w:hAnsi="Times New Roman" w:cs="David"/>
           <w:sz w:val="24"/>
           <w:szCs w:val="24"/>
-        </w:rPr>
-      </w:pPr>
-      <w:r>
-        <w:rPr>
-          <w:rFonts w:ascii="Times New Roman" w:hAnsi="Times New Roman" w:cs="David" w:hint="cs"/>
-          <w:sz w:val="24"/>
-          <w:szCs w:val="24"/>
+          <w:highlight w:val="yellow"/>
+        </w:rPr>
+      </w:pPr>
+      <w:r>
+        <w:rPr>
+          <w:rFonts w:ascii="Times New Roman" w:hAnsi="Times New Roman" w:cs="David" w:hint="cs"/>
+          <w:sz w:val="24"/>
+          <w:szCs w:val="24"/>
+          <w:highlight w:val="yellow"/>
           <w:rtl/>
         </w:rPr>
         <w:t>תיעוד</w:t>
@@ -2365,13 +2377,15 @@
           <w:rFonts w:ascii="Times New Roman" w:hAnsi="Times New Roman" w:cs="David"/>
           <w:sz w:val="24"/>
           <w:szCs w:val="24"/>
-        </w:rPr>
-      </w:pPr>
-      <w:r>
-        <w:rPr>
-          <w:rFonts w:ascii="Times New Roman" w:hAnsi="Times New Roman" w:cs="David"/>
-          <w:sz w:val="24"/>
-          <w:szCs w:val="24"/>
+          <w:highlight w:val="yellow"/>
+        </w:rPr>
+      </w:pPr>
+      <w:r>
+        <w:rPr>
+          <w:rFonts w:ascii="Times New Roman" w:hAnsi="Times New Roman" w:cs="David"/>
+          <w:sz w:val="24"/>
+          <w:szCs w:val="24"/>
+          <w:highlight w:val="yellow"/>
         </w:rPr>
         <w:t>Refactoring</w:t>
       </w:r>
@@ -2389,13 +2403,15 @@
           <w:rFonts w:ascii="Times New Roman" w:hAnsi="Times New Roman" w:cs="David"/>
           <w:sz w:val="24"/>
           <w:szCs w:val="24"/>
-        </w:rPr>
-      </w:pPr>
-      <w:r>
-        <w:rPr>
-          <w:rFonts w:ascii="Times New Roman" w:hAnsi="Times New Roman" w:cs="David" w:hint="cs"/>
-          <w:sz w:val="24"/>
-          <w:szCs w:val="24"/>
+          <w:highlight w:val="yellow"/>
+        </w:rPr>
+      </w:pPr>
+      <w:r>
+        <w:rPr>
+          <w:rFonts w:ascii="Times New Roman" w:hAnsi="Times New Roman" w:cs="David" w:hint="cs"/>
+          <w:sz w:val="24"/>
+          <w:szCs w:val="24"/>
+          <w:highlight w:val="yellow"/>
           <w:rtl/>
         </w:rPr>
         <w:t>שכפול קוד</w:t>
@@ -2414,13 +2430,15 @@
           <w:rFonts w:ascii="Times New Roman" w:hAnsi="Times New Roman" w:cs="David"/>
           <w:sz w:val="24"/>
           <w:szCs w:val="24"/>
-        </w:rPr>
-      </w:pPr>
-      <w:r>
-        <w:rPr>
-          <w:rFonts w:ascii="Times New Roman" w:hAnsi="Times New Roman" w:cs="David" w:hint="cs"/>
-          <w:sz w:val="24"/>
-          <w:szCs w:val="24"/>
+          <w:highlight w:val="yellow"/>
+        </w:rPr>
+      </w:pPr>
+      <w:r>
+        <w:rPr>
+          <w:rFonts w:ascii="Times New Roman" w:hAnsi="Times New Roman" w:cs="David" w:hint="cs"/>
+          <w:sz w:val="24"/>
+          <w:szCs w:val="24"/>
+          <w:highlight w:val="yellow"/>
           <w:rtl/>
         </w:rPr>
         <w:t>לפרק לפונקציות</w:t>
@@ -2439,15 +2457,13 @@
           <w:rFonts w:ascii="Times New Roman" w:hAnsi="Times New Roman" w:cs="David"/>
           <w:sz w:val="24"/>
           <w:szCs w:val="24"/>
-          <w:highlight w:val="yellow"/>
-        </w:rPr>
-      </w:pPr>
-      <w:r>
-        <w:rPr>
-          <w:rFonts w:ascii="Times New Roman" w:hAnsi="Times New Roman" w:cs="David" w:hint="cs"/>
-          <w:sz w:val="24"/>
-          <w:szCs w:val="24"/>
-          <w:highlight w:val="yellow"/>
+        </w:rPr>
+      </w:pPr>
+      <w:r>
+        <w:rPr>
+          <w:rFonts w:ascii="Times New Roman" w:hAnsi="Times New Roman" w:cs="David" w:hint="cs"/>
+          <w:sz w:val="24"/>
+          <w:szCs w:val="24"/>
           <w:rtl/>
         </w:rPr>
         <w:t>קונבנציית קורס?</w:t>
@@ -2466,15 +2482,13 @@
           <w:rFonts w:ascii="Times New Roman" w:hAnsi="Times New Roman" w:cs="David"/>
           <w:sz w:val="24"/>
           <w:szCs w:val="24"/>
-          <w:highlight w:val="yellow"/>
-        </w:rPr>
-      </w:pPr>
-      <w:r>
-        <w:rPr>
-          <w:rFonts w:ascii="Times New Roman" w:hAnsi="Times New Roman" w:cs="David" w:hint="cs"/>
-          <w:sz w:val="24"/>
-          <w:szCs w:val="24"/>
-          <w:highlight w:val="yellow"/>
+        </w:rPr>
+      </w:pPr>
+      <w:r>
+        <w:rPr>
+          <w:rFonts w:ascii="Times New Roman" w:hAnsi="Times New Roman" w:cs="David" w:hint="cs"/>
+          <w:sz w:val="24"/>
+          <w:szCs w:val="24"/>
           <w:rtl/>
         </w:rPr>
         <w:t>אורך שורות</w:t>
@@ -2493,15 +2507,13 @@
           <w:rFonts w:ascii="Times New Roman" w:hAnsi="Times New Roman" w:cs="David"/>
           <w:sz w:val="24"/>
           <w:szCs w:val="24"/>
-          <w:highlight w:val="yellow"/>
-        </w:rPr>
-      </w:pPr>
-      <w:r>
-        <w:rPr>
-          <w:rFonts w:ascii="Times New Roman" w:hAnsi="Times New Roman" w:cs="David" w:hint="cs"/>
-          <w:sz w:val="24"/>
-          <w:szCs w:val="24"/>
-          <w:highlight w:val="yellow"/>
+        </w:rPr>
+      </w:pPr>
+      <w:r>
+        <w:rPr>
+          <w:rFonts w:ascii="Times New Roman" w:hAnsi="Times New Roman" w:cs="David" w:hint="cs"/>
+          <w:sz w:val="24"/>
+          <w:szCs w:val="24"/>
           <w:rtl/>
         </w:rPr>
         <w:t>אורך פונקציות</w:t>
@@ -2547,15 +2559,13 @@
           <w:rFonts w:ascii="Times New Roman" w:hAnsi="Times New Roman" w:cs="David"/>
           <w:sz w:val="24"/>
           <w:szCs w:val="24"/>
-          <w:highlight w:val="yellow"/>
-        </w:rPr>
-      </w:pPr>
-      <w:r>
-        <w:rPr>
-          <w:rFonts w:ascii="Times New Roman" w:hAnsi="Times New Roman" w:cs="David"/>
-          <w:sz w:val="24"/>
-          <w:szCs w:val="24"/>
-          <w:highlight w:val="yellow"/>
+        </w:rPr>
+      </w:pPr>
+      <w:r>
+        <w:rPr>
+          <w:rFonts w:ascii="Times New Roman" w:hAnsi="Times New Roman" w:cs="David"/>
+          <w:sz w:val="24"/>
+          <w:szCs w:val="24"/>
           <w:rtl/>
         </w:rPr>
         <w:t>פונקציות מתחילות באות קטנה</w:t>
@@ -2574,15 +2584,13 @@
           <w:rFonts w:ascii="Times New Roman" w:hAnsi="Times New Roman" w:cs="David"/>
           <w:sz w:val="24"/>
           <w:szCs w:val="24"/>
-          <w:highlight w:val="yellow"/>
-        </w:rPr>
-      </w:pPr>
-      <w:r>
-        <w:rPr>
-          <w:rFonts w:ascii="Times New Roman" w:hAnsi="Times New Roman" w:cs="David" w:hint="cs"/>
-          <w:sz w:val="24"/>
-          <w:szCs w:val="24"/>
-          <w:highlight w:val="yellow"/>
+        </w:rPr>
+      </w:pPr>
+      <w:r>
+        <w:rPr>
+          <w:rFonts w:ascii="Times New Roman" w:hAnsi="Times New Roman" w:cs="David" w:hint="cs"/>
+          <w:sz w:val="24"/>
+          <w:szCs w:val="24"/>
           <w:rtl/>
         </w:rPr>
         <w:t>לשנות שמות משתנים למובנים + קונבנציה נכונה</w:t>
@@ -2601,15 +2609,13 @@
           <w:rFonts w:ascii="Times New Roman" w:hAnsi="Times New Roman" w:cs="David"/>
           <w:sz w:val="24"/>
           <w:szCs w:val="24"/>
-          <w:highlight w:val="yellow"/>
-        </w:rPr>
-      </w:pPr>
-      <w:r>
-        <w:rPr>
-          <w:rFonts w:ascii="Times New Roman" w:hAnsi="Times New Roman" w:cs="David" w:hint="cs"/>
-          <w:sz w:val="24"/>
-          <w:szCs w:val="24"/>
-          <w:highlight w:val="yellow"/>
+        </w:rPr>
+      </w:pPr>
+      <w:r>
+        <w:rPr>
+          <w:rFonts w:ascii="Times New Roman" w:hAnsi="Times New Roman" w:cs="David" w:hint="cs"/>
+          <w:sz w:val="24"/>
+          <w:szCs w:val="24"/>
           <w:rtl/>
         </w:rPr>
         <w:t xml:space="preserve">לבדוק </w:t>
@@ -2619,7 +2625,6 @@
           <w:rFonts w:ascii="Times New Roman" w:hAnsi="Times New Roman" w:cs="David"/>
           <w:sz w:val="24"/>
           <w:szCs w:val="24"/>
-          <w:highlight w:val="yellow"/>
           <w:rtl/>
         </w:rPr>
         <w:t>הזחות – טאב (4 רווחים, אבל כטאב ולא רווחים)</w:t>
@@ -2734,6 +2739,7 @@
         </w:rPr>
         <w:t>לבנות מחלקה ב-</w:t>
       </w:r>
+      <w:proofErr w:type="spellStart"/>
       <w:r>
         <w:rPr>
           <w:rFonts w:ascii="Times New Roman" w:hAnsi="Times New Roman" w:cs="David"/>
@@ -2742,6 +2748,7 @@
         </w:rPr>
         <w:t>cpp</w:t>
       </w:r>
+      <w:proofErr w:type="spellEnd"/>
       <w:r>
         <w:rPr>
           <w:rFonts w:ascii="Times New Roman" w:hAnsi="Times New Roman" w:cs="David" w:hint="cs"/>

</xml_diff>